<commit_message>
[THESIS] Detailed table of contents
</commit_message>
<xml_diff>
--- a/praca.docx
+++ b/praca.docx
@@ -423,322 +423,483 @@
     </w:p>
     <w:p>
       <w:r>
-        <w:t>- Metodologia</w:t>
+        <w:t>1. Podstawy teoretyczne</w:t>
+      </w:r>
+    </w:p>
+    <w:p>
+      <w:r>
+        <w:t xml:space="preserve">   - 1.1 Technologia Digital Twin</w:t>
+      </w:r>
+    </w:p>
+    <w:p>
+      <w:r>
+        <w:t xml:space="preserve">     - 1.1.1 Definicja i zastosowania</w:t>
+      </w:r>
+    </w:p>
+    <w:p>
+      <w:r>
+        <w:t xml:space="preserve">     - 1.1.2 Istniejące rozwiązania</w:t>
+      </w:r>
+    </w:p>
+    <w:p>
+      <w:r>
+        <w:t xml:space="preserve">     - 1.1.3 Monitorowanie modeli</w:t>
+      </w:r>
+    </w:p>
+    <w:p>
+      <w:r>
+        <w:t xml:space="preserve">   - 1.2 Metody analizy i walidacji modeli symulacyjnych</w:t>
+      </w:r>
+    </w:p>
+    <w:p>
+      <w:r>
+        <w:t xml:space="preserve">     - 1.2.1 Metody statystyczne</w:t>
+      </w:r>
+    </w:p>
+    <w:p>
+      <w:r>
+        <w:t xml:space="preserve">     - 1.2.2 Metody maszynowego uczenia</w:t>
+      </w:r>
+    </w:p>
+    <w:p>
+      <w:r>
+        <w:t xml:space="preserve">   - 1.3 Metody granulacji danych</w:t>
+      </w:r>
+    </w:p>
+    <w:p>
+      <w:r>
+        <w:t xml:space="preserve">   - 1.4 Architektura systemów wielokomponentowych</w:t>
+      </w:r>
+    </w:p>
+    <w:p>
+      <w:r>
+        <w:t>2. Architektura</w:t>
+      </w:r>
+    </w:p>
+    <w:p>
+      <w:r>
+        <w:t xml:space="preserve">   - </w:t>
+      </w:r>
+      <w:r>
+        <w:t>2</w:t>
+      </w:r>
+      <w:r>
+        <w:t>.</w:t>
+      </w:r>
+      <w:r>
+        <w:t>1</w:t>
+      </w:r>
+      <w:r>
+        <w:t xml:space="preserve"> Diagram komponentów</w:t>
+      </w:r>
+    </w:p>
+    <w:p>
+      <w:r>
+        <w:t xml:space="preserve">   - 2.1 </w:t>
+      </w:r>
+      <w:r>
+        <w:t>Warstwa serwerowa</w:t>
+      </w:r>
+    </w:p>
+    <w:p>
+      <w:r>
+        <w:t xml:space="preserve">     - 2.1.1 REST API</w:t>
+      </w:r>
+    </w:p>
+    <w:p>
+      <w:r>
+        <w:t xml:space="preserve">     - 2.1.2 </w:t>
+      </w:r>
+      <w:r>
+        <w:t>Integracja</w:t>
+      </w:r>
+      <w:r>
+        <w:t xml:space="preserve"> modeli symulacyjnych</w:t>
+      </w:r>
+    </w:p>
+    <w:p>
+      <w:r>
+        <w:t xml:space="preserve">     - 2.1.3 Zastosowanie Celery w zarządzaniu zadaniami</w:t>
+      </w:r>
+    </w:p>
+    <w:p>
+      <w:r>
+        <w:t xml:space="preserve">     - 2.1.</w:t>
+      </w:r>
+      <w:r>
+        <w:t>4</w:t>
+      </w:r>
+      <w:r>
+        <w:t xml:space="preserve"> </w:t>
+      </w:r>
+      <w:r>
+        <w:t xml:space="preserve">Wykorzystanie </w:t>
+      </w:r>
+      <w:r>
+        <w:t>D</w:t>
+      </w:r>
+      <w:r>
+        <w:t>jango</w:t>
+      </w:r>
+      <w:r>
+        <w:t>, djangorestframework</w:t>
+      </w:r>
+    </w:p>
+    <w:p>
+      <w:r>
+        <w:t xml:space="preserve">     - 2.1.</w:t>
+      </w:r>
+      <w:r>
+        <w:t>5</w:t>
+      </w:r>
+      <w:r>
+        <w:t xml:space="preserve"> </w:t>
+      </w:r>
+      <w:r>
+        <w:t>Poetry jako zarządcze narzędzie wirtualizacji, obsługi zależności oraz budowy paczki</w:t>
+      </w:r>
+    </w:p>
+    <w:p>
+      <w:r>
+        <w:t xml:space="preserve">   - 2.2 </w:t>
+      </w:r>
+      <w:r>
+        <w:t>Warstwa interfejsu użytkownika</w:t>
+      </w:r>
+    </w:p>
+    <w:p>
+      <w:r>
+        <w:t xml:space="preserve">     - 2.2.1 Wykorzystanie ReactJS</w:t>
+      </w:r>
+    </w:p>
+    <w:p>
+      <w:r>
+        <w:tab/>
+        <w:t>- wykorzystanie vite</w:t>
+      </w:r>
+    </w:p>
+    <w:p>
+      <w:r>
+        <w:t xml:space="preserve">     - 2.2.2 Wykorzystanie Recharts i Material-UI</w:t>
+      </w:r>
+    </w:p>
+    <w:p>
+      <w:r>
+        <w:t xml:space="preserve">   - 2.3 Konteneryzacja i orkiestracja</w:t>
+      </w:r>
+    </w:p>
+    <w:p>
+      <w:r>
+        <w:t xml:space="preserve">     - 2.3.1 Zastosowanie Dockera</w:t>
+      </w:r>
+    </w:p>
+    <w:p>
+      <w:r>
+        <w:tab/>
+        <w:t>- uprodukcyjnianie</w:t>
+      </w:r>
+    </w:p>
+    <w:p>
+      <w:r>
+        <w:tab/>
+        <w:t>- skalowalność</w:t>
+      </w:r>
+    </w:p>
+    <w:p>
+      <w:r>
+        <w:tab/>
+        <w:t>- deployment</w:t>
       </w:r>
     </w:p>
     <w:p/>
     <w:p>
       <w:r>
-        <w:t>1. **Podstawy teoretyczne**</w:t>
-      </w:r>
-    </w:p>
-    <w:p>
-      <w:r>
-        <w:t xml:space="preserve">   - 1.1 Technologia Digital Twin</w:t>
-      </w:r>
-    </w:p>
-    <w:p>
-      <w:r>
-        <w:t xml:space="preserve">     - 1.1.1 Definicja i zastosowania</w:t>
-      </w:r>
-    </w:p>
-    <w:p>
-      <w:r>
-        <w:t xml:space="preserve">     - 1.1.2 Istniejące rozwiązania</w:t>
-      </w:r>
-    </w:p>
-    <w:p>
-      <w:r>
-        <w:t xml:space="preserve">     - 1.1.3 Monitorowanie modeli</w:t>
-      </w:r>
-    </w:p>
-    <w:p>
-      <w:r>
-        <w:t xml:space="preserve">   - 1.2 Metody analizy i walidacji modeli symulacyjnych</w:t>
-      </w:r>
-    </w:p>
-    <w:p>
-      <w:r>
-        <w:t xml:space="preserve">     - 1.2.1 Metody statystyczne</w:t>
-      </w:r>
-    </w:p>
-    <w:p>
-      <w:r>
-        <w:t xml:space="preserve">     - 1.2.2 Metody maszynowego uczenia</w:t>
-      </w:r>
-    </w:p>
-    <w:p>
-      <w:r>
-        <w:t xml:space="preserve">   - 1.3 Metody granulacji danych</w:t>
-      </w:r>
-    </w:p>
-    <w:p>
-      <w:r>
-        <w:t xml:space="preserve">   - 1.4 Architektura systemów wielokomponentowych</w:t>
-      </w:r>
-    </w:p>
-    <w:p>
-      <w:r>
-        <w:t xml:space="preserve">     - 1.4.1 Komunikacja między komponentami</w:t>
-      </w:r>
-    </w:p>
-    <w:p>
-      <w:r>
-        <w:t xml:space="preserve">     - 1.4.2 Diagram komponentów</w:t>
+        <w:t xml:space="preserve">     - 2.3.2 Komunikacja między komponentami</w:t>
+      </w:r>
+    </w:p>
+    <w:p>
+      <w:r>
+        <w:tab/>
+        <w:t>- sieć wewnętrzna</w:t>
+      </w:r>
+      <w:r>
+        <w:t xml:space="preserve"> dockera</w:t>
+      </w:r>
+    </w:p>
+    <w:p>
+      <w:r>
+        <w:tab/>
+        <w:t>- http, websocket, redis</w:t>
+      </w:r>
+    </w:p>
+    <w:p>
+      <w:r>
+        <w:t xml:space="preserve">   - 2.</w:t>
+      </w:r>
+      <w:r>
+        <w:t>4</w:t>
+      </w:r>
+      <w:r>
+        <w:t xml:space="preserve"> </w:t>
+      </w:r>
+      <w:r>
+        <w:t>Wybrane aspekty procesu CI/CD</w:t>
+      </w:r>
+    </w:p>
+    <w:p>
+      <w:r>
+        <w:t xml:space="preserve">     - 2.</w:t>
+      </w:r>
+      <w:r>
+        <w:t>4</w:t>
+      </w:r>
+      <w:r>
+        <w:t xml:space="preserve">.1 </w:t>
+      </w:r>
+      <w:r>
+        <w:t>Github pipelines</w:t>
+      </w:r>
+    </w:p>
+    <w:p>
+      <w:r>
+        <w:t xml:space="preserve">     - 2.4.</w:t>
+      </w:r>
+      <w:r>
+        <w:t>2</w:t>
+      </w:r>
+      <w:r>
+        <w:t xml:space="preserve"> </w:t>
+      </w:r>
+      <w:r>
+        <w:t>Github workflow</w:t>
+      </w:r>
+    </w:p>
+    <w:p>
+      <w:r>
+        <w:t xml:space="preserve">     - 2.4.</w:t>
+      </w:r>
+      <w:r>
+        <w:t>3 Budowa oraz publikacja paczki</w:t>
+      </w:r>
+    </w:p>
+    <w:p>
+      <w:r>
+        <w:t>3. Implementacja</w:t>
+      </w:r>
+    </w:p>
+    <w:p>
+      <w:r>
+        <w:t xml:space="preserve">   - 3.1 Moduł symulacyjny (Mock)</w:t>
+      </w:r>
+    </w:p>
+    <w:p>
+      <w:r>
+        <w:t xml:space="preserve">     - 3.1.1 Generowanie losowych danych</w:t>
+      </w:r>
+    </w:p>
+    <w:p>
+      <w:r>
+        <w:t xml:space="preserve">     - 3.1.2 Imitacja modeli symulacyjnych</w:t>
+      </w:r>
+    </w:p>
+    <w:p>
+      <w:r>
+        <w:t xml:space="preserve">     - 3.1.3 Komunikacja z backendem przez Redis</w:t>
+      </w:r>
+    </w:p>
+    <w:p>
+      <w:r>
+        <w:t xml:space="preserve">   - 3.2 Moduł analizy danych historycznych</w:t>
+      </w:r>
+    </w:p>
+    <w:p>
+      <w:r>
+        <w:t xml:space="preserve">     - 3.2.1 Przechowywanie i odczyt danych</w:t>
+      </w:r>
+    </w:p>
+    <w:p>
+      <w:r>
+        <w:t xml:space="preserve">     - 3.2.2 Granulacja danych</w:t>
+      </w:r>
+    </w:p>
+    <w:p>
+      <w:r>
+        <w:t xml:space="preserve">     - 3.2.3 Prezentacja historycznych predykcji</w:t>
+      </w:r>
+    </w:p>
+    <w:p>
+      <w:r>
+        <w:t xml:space="preserve">   - 3.3 Moduł prognozowania w czasie rzeczywistym</w:t>
+      </w:r>
+    </w:p>
+    <w:p>
+      <w:r>
+        <w:t xml:space="preserve">     - 3.3.1 Odbiór danych</w:t>
+      </w:r>
+    </w:p>
+    <w:p>
+      <w:r>
+        <w:t xml:space="preserve">     - 3.3.2 Generowanie predykcji</w:t>
+      </w:r>
+    </w:p>
+    <w:p>
+      <w:r>
+        <w:t xml:space="preserve">   - 3.4 Moduł porównawczy metryk modeli</w:t>
+      </w:r>
+    </w:p>
+    <w:p>
+      <w:r>
+        <w:t xml:space="preserve">     - 3.4.1 Prezentacja metryk</w:t>
+      </w:r>
+    </w:p>
+    <w:p>
+      <w:r>
+        <w:t xml:space="preserve">     - 3.4.2 Wykrywanie i prezentacja błędów</w:t>
+      </w:r>
+    </w:p>
+    <w:p>
+      <w:r>
+        <w:t xml:space="preserve">   - 3.5 Rejestracja modeli oraz sensorów</w:t>
+      </w:r>
+    </w:p>
+    <w:p>
+      <w:r>
+        <w:t xml:space="preserve">     - 3.5.1 Wykorzystanie Django Admin Panel</w:t>
+      </w:r>
+    </w:p>
+    <w:p>
+      <w:r>
+        <w:t xml:space="preserve">     - 3.5.2 Wykorzystanie REST API</w:t>
+      </w:r>
+    </w:p>
+    <w:p>
+      <w:r>
+        <w:t xml:space="preserve">   - 3.6 Moduł monitorowania w czasie rzeczywistym</w:t>
+      </w:r>
+    </w:p>
+    <w:p>
+      <w:r>
+        <w:t xml:space="preserve">     - 3.6.1 Odbiór i przetwarzanie danych</w:t>
+      </w:r>
+    </w:p>
+    <w:p>
+      <w:r>
+        <w:t xml:space="preserve">     - 3.6.2 Komunikacja WebSocket</w:t>
+      </w:r>
+    </w:p>
+    <w:p>
+      <w:r>
+        <w:t>4. Testy</w:t>
+      </w:r>
+    </w:p>
+    <w:p>
+      <w:r>
+        <w:t xml:space="preserve">   - 4.1 Środowisko testowe</w:t>
+      </w:r>
+    </w:p>
+    <w:p>
+      <w:r>
+        <w:lastRenderedPageBreak/>
+        <w:t xml:space="preserve">     - 4.1.1 Selekcja i charakteryzacja narzędzi testujących</w:t>
+      </w:r>
+    </w:p>
+    <w:p>
+      <w:r>
+        <w:t xml:space="preserve">     - 4.1.2 Konfiguracja i parametryzacja środowiska testowego</w:t>
+      </w:r>
+    </w:p>
+    <w:p>
+      <w:r>
+        <w:t xml:space="preserve">     - 4.1.3 Procedury inicjalizacyjne i przygotowawcze</w:t>
+      </w:r>
+    </w:p>
+    <w:p>
+      <w:r>
+        <w:t xml:space="preserve">     - 4.1.4 Metodologie testowania</w:t>
+      </w:r>
+    </w:p>
+    <w:p>
+      <w:r>
+        <w:t xml:space="preserve">   - 4.2 Ewaluacja funkcjonalności i zgodności</w:t>
+      </w:r>
+    </w:p>
+    <w:p>
+      <w:r>
+        <w:t xml:space="preserve">   - 4.4 Analiza i optymalizacja zużycia zasobów</w:t>
+      </w:r>
+    </w:p>
+    <w:p>
+      <w:r>
+        <w:t xml:space="preserve">   - 4.5 Identyfikacja i rekomendacje wobec wykrytych nieprawidłowości</w:t>
+      </w:r>
+    </w:p>
+    <w:p>
+      <w:r>
+        <w:t xml:space="preserve">   - 4.6 Analiza kodu przy wykorzystaniu testów statycznych</w:t>
+      </w:r>
+    </w:p>
+    <w:p>
+      <w:r>
+        <w:t>5. Dyskusja</w:t>
+      </w:r>
+    </w:p>
+    <w:p>
+      <w:r>
+        <w:t xml:space="preserve">   </w:t>
+      </w:r>
+      <w:r>
+        <w:t xml:space="preserve">- 4.4 Analiza </w:t>
+      </w:r>
+      <w:r>
+        <w:t>wyników</w:t>
+      </w:r>
+    </w:p>
+    <w:p>
+      <w:r>
+        <w:t xml:space="preserve">   - 4.5 </w:t>
+      </w:r>
+      <w:r>
+        <w:t>Ograniczenia i Wyzwania</w:t>
+      </w:r>
+    </w:p>
+    <w:p>
+      <w:r>
+        <w:t xml:space="preserve">   - 4.6</w:t>
+      </w:r>
+      <w:r>
+        <w:t xml:space="preserve"> Możliwości dalszego rozwoju</w:t>
+      </w:r>
+    </w:p>
+    <w:p>
+      <w:r>
+        <w:tab/>
+        <w:t>- caching z wykorzystaniem redis</w:t>
+      </w:r>
+    </w:p>
+    <w:p>
+      <w:r>
+        <w:tab/>
+        <w:t>- wykorzystanie analitycznej bazy danych (cassandra/clickhouse)</w:t>
+      </w:r>
+    </w:p>
+    <w:p>
+      <w:r>
+        <w:tab/>
+        <w:t>- zbudowanie dedykowanego narzędzia wizualizacji danych</w:t>
       </w:r>
     </w:p>
     <w:p/>
     <w:p>
       <w:r>
-        <w:t>2. **Architektura**</w:t>
-      </w:r>
-    </w:p>
-    <w:p>
-      <w:r>
-        <w:t xml:space="preserve">   - 2.1 Architektura backendu</w:t>
-      </w:r>
-    </w:p>
-    <w:p>
-      <w:r>
-        <w:t xml:space="preserve">     - 2.1.1 REST API</w:t>
-      </w:r>
-    </w:p>
-    <w:p>
-      <w:r>
-        <w:t xml:space="preserve">     - 2.1.2 </w:t>
-      </w:r>
-      <w:r>
-        <w:t>Integracja</w:t>
-      </w:r>
-      <w:r>
-        <w:t xml:space="preserve"> modeli symulacyjnych</w:t>
-      </w:r>
-    </w:p>
-    <w:p>
-      <w:r>
-        <w:t xml:space="preserve">     - 2.1.3 Zastosowanie Celery w zarządzaniu zadaniami</w:t>
-      </w:r>
-    </w:p>
-    <w:p>
-      <w:r>
-        <w:t xml:space="preserve">   - 2.2 Architektura frontendu</w:t>
-      </w:r>
-    </w:p>
-    <w:p>
-      <w:r>
-        <w:t xml:space="preserve">     - 2.2.1 Wykorzystanie ReactJS</w:t>
-      </w:r>
-    </w:p>
-    <w:p>
-      <w:r>
-        <w:t xml:space="preserve">     - 2.2.2 Wykorzystanie Recharts i Material-UI</w:t>
-      </w:r>
-    </w:p>
-    <w:p>
-      <w:r>
-        <w:t xml:space="preserve">   - 2.3 Konteneryzacja i orkiestracja</w:t>
-      </w:r>
-    </w:p>
-    <w:p>
-      <w:r>
-        <w:t xml:space="preserve">     - 2.3.1 Zastosowanie Dockera</w:t>
-      </w:r>
-    </w:p>
-    <w:p>
-      <w:r>
-        <w:t xml:space="preserve">     - 2.3.2 Komunikacja między komponentami</w:t>
+        <w:t>6. Podsumowanie</w:t>
+      </w:r>
+    </w:p>
+    <w:p>
+      <w:r>
+        <w:t>7. Bibliografia</w:t>
       </w:r>
     </w:p>
     <w:p/>
-    <w:p>
-      <w:r>
-        <w:lastRenderedPageBreak/>
-        <w:t>3. **Implementacja**</w:t>
-      </w:r>
-    </w:p>
-    <w:p>
-      <w:r>
-        <w:t xml:space="preserve">   - 3.1 Moduł symulacyjny (Mock)</w:t>
-      </w:r>
-    </w:p>
-    <w:p>
-      <w:r>
-        <w:t xml:space="preserve">     - 3.1.1 Generowanie losowych danych</w:t>
-      </w:r>
-    </w:p>
-    <w:p>
-      <w:r>
-        <w:t xml:space="preserve">     - 3.1.2 Imitacja modeli symulacyjnych</w:t>
-      </w:r>
-    </w:p>
-    <w:p>
-      <w:r>
-        <w:t xml:space="preserve">     - 3.1.3 Komunikacja z backendem przez Redis</w:t>
-      </w:r>
-    </w:p>
-    <w:p>
-      <w:r>
-        <w:t xml:space="preserve">   - 3.2 Moduł analizy danych historycznych</w:t>
-      </w:r>
-    </w:p>
-    <w:p>
-      <w:r>
-        <w:t xml:space="preserve">     - 3.2.1 Przechowywanie i odczyt danych</w:t>
-      </w:r>
-    </w:p>
-    <w:p>
-      <w:r>
-        <w:t xml:space="preserve">     - 3.2.2 Granulacja danych</w:t>
-      </w:r>
-    </w:p>
-    <w:p>
-      <w:r>
-        <w:t xml:space="preserve">     - 3.2.3 Prezentacja historycznych predykcji</w:t>
-      </w:r>
-    </w:p>
-    <w:p>
-      <w:r>
-        <w:t xml:space="preserve">   - 3.3 Moduł prognozowania w czasie rzeczywistym</w:t>
-      </w:r>
-    </w:p>
-    <w:p>
-      <w:r>
-        <w:t xml:space="preserve">     - 3.3.1 Odbiór danych</w:t>
-      </w:r>
-    </w:p>
-    <w:p>
-      <w:r>
-        <w:t xml:space="preserve">     - 3.3.2 Generowanie predykcji</w:t>
-      </w:r>
-    </w:p>
-    <w:p>
-      <w:r>
-        <w:t xml:space="preserve">   - 3.4 Moduł porównawczy metryk modeli</w:t>
-      </w:r>
-    </w:p>
-    <w:p>
-      <w:r>
-        <w:t xml:space="preserve">     - 3.4.1 Prezentacja metryk</w:t>
-      </w:r>
-    </w:p>
-    <w:p>
-      <w:r>
-        <w:t xml:space="preserve">     - 3.4.2 Wykrywanie i prezentacja błędów</w:t>
-      </w:r>
-    </w:p>
-    <w:p>
-      <w:r>
-        <w:t xml:space="preserve">   - 3.5 Rejestracja modeli oraz sensorów</w:t>
-      </w:r>
-    </w:p>
-    <w:p>
-      <w:r>
-        <w:t xml:space="preserve">     - 3.5.1 Wykorzystanie Django Admin Panel</w:t>
-      </w:r>
-    </w:p>
-    <w:p>
-      <w:r>
-        <w:t xml:space="preserve">     - 3.5.2 Wykorzystanie REST API</w:t>
-      </w:r>
-    </w:p>
-    <w:p>
-      <w:r>
-        <w:t xml:space="preserve">   - 3.6 Moduł monitorowania w czasie rzeczywistym</w:t>
-      </w:r>
-    </w:p>
-    <w:p>
-      <w:r>
-        <w:t xml:space="preserve">     - 3.6.1 Odbiór i przetwarzanie danych</w:t>
-      </w:r>
-    </w:p>
-    <w:p>
-      <w:r>
-        <w:t xml:space="preserve">     - 3.6.2 Komunikacja WebSocket</w:t>
-      </w:r>
-    </w:p>
-    <w:p/>
-    <w:p>
-      <w:r>
-        <w:t>4. **Testy**</w:t>
-      </w:r>
-    </w:p>
-    <w:p>
-      <w:r>
-        <w:t xml:space="preserve">   - 4.1 Środowisko testowe</w:t>
-      </w:r>
-    </w:p>
-    <w:p>
-      <w:r>
-        <w:t xml:space="preserve">     - 4.1.1 Selekcja i charakteryzacja narzędzi testujących</w:t>
-      </w:r>
-    </w:p>
-    <w:p>
-      <w:r>
-        <w:t xml:space="preserve">     - 4.1.2 Konfiguracja i parametryzacja środowiska testowego</w:t>
-      </w:r>
-    </w:p>
-    <w:p>
-      <w:r>
-        <w:t xml:space="preserve">     - 4.1.3 Procedury inicjalizacyjne i przygotowawcze</w:t>
-      </w:r>
-    </w:p>
-    <w:p>
-      <w:r>
-        <w:t xml:space="preserve">     - 4.1.4 Metodologie testowania</w:t>
-      </w:r>
-    </w:p>
-    <w:p>
-      <w:r>
-        <w:t xml:space="preserve">   - 4.2 Ewaluacja funkcjonalności i zgodności</w:t>
-      </w:r>
-    </w:p>
-    <w:p>
-      <w:r>
-        <w:t xml:space="preserve">   - 4.4 Analiza i optymalizacja zużycia zasobów</w:t>
-      </w:r>
-    </w:p>
-    <w:p>
-      <w:r>
-        <w:t xml:space="preserve">   - 4.5 Identyfikacja i rekomendacje wobec wykrytych nieprawidłowości</w:t>
-      </w:r>
-    </w:p>
-    <w:p>
-      <w:r>
-        <w:lastRenderedPageBreak/>
-        <w:t xml:space="preserve">   - 4.6 Analiza kodu przy wykorzystaniu testów statycznych</w:t>
-      </w:r>
-    </w:p>
-    <w:p/>
-    <w:p>
-      <w:r>
-        <w:t>5. **Dyskusja**</w:t>
-      </w:r>
-    </w:p>
-    <w:p>
-      <w:r>
-        <w:t>6. **Podsumowanie**</w:t>
-      </w:r>
-    </w:p>
-    <w:p>
-      <w:r>
-        <w:t>7. **Bibliografia**</w:t>
-      </w:r>
-    </w:p>
-    <w:p>
-      <w:r>
-        <w:t>8. **Dodatki**</w:t>
-      </w:r>
-    </w:p>
-    <w:p>
-      <w:r>
-        <w:t xml:space="preserve">   - 8.1 Kod źródłowy</w:t>
-      </w:r>
-    </w:p>
-    <w:p>
-      <w:r>
-        <w:t xml:space="preserve">   - 8.2 Dodatkowe materiały i zrzuty ekranu</w:t>
-      </w:r>
-    </w:p>
     <w:sectPr>
       <w:pgSz w:w="11906" w:h="16838"/>
       <w:pgMar w:top="1440" w:right="1440" w:bottom="1440" w:left="1440" w:header="708" w:footer="708" w:gutter="0"/>
@@ -1473,6 +1634,7 @@
   <w:style w:type="paragraph" w:default="1" w:styleId="Normal">
     <w:name w:val="Normal"/>
     <w:qFormat/>
+    <w:rsid w:val="00243FF9"/>
     <w:rPr>
       <w:lang w:val="pl-PL"/>
     </w:rPr>

</xml_diff>